<commit_message>
Created one file to hold all Graph methods
</commit_message>
<xml_diff>
--- a/report/Brief Breakdown.docx
+++ b/report/Brief Breakdown.docx
@@ -309,18 +309,8 @@
       <w:pPr>
         <w:pStyle w:val="NoSpacing"/>
       </w:pPr>
-      <w:proofErr w:type="spellStart"/>
-      <w:proofErr w:type="gramStart"/>
-      <w:r>
-        <w:t>PrimMST</w:t>
-      </w:r>
-      <w:proofErr w:type="spellEnd"/>
-      <w:r>
-        <w:t>(</w:t>
-      </w:r>
-      <w:proofErr w:type="gramEnd"/>
-      <w:r>
-        <w:t>):</w:t>
+      <w:r>
+        <w:t>PrimMST():</w:t>
       </w:r>
     </w:p>
     <w:p>
@@ -368,33 +358,7 @@
           <w:bdr w:val="none" w:sz="0" w:space="0" w:color="auto" w:frame="1"/>
           <w14:ligatures w14:val="none"/>
         </w:rPr>
-        <w:t xml:space="preserve">    </w:t>
-      </w:r>
-      <w:proofErr w:type="spellStart"/>
-      <w:r>
-        <w:rPr>
-          <w:rFonts w:ascii="Consolas" w:hAnsi="Consolas" w:cs="Courier New"/>
-          <w:color w:val="000000"/>
-          <w:kern w:val="0"/>
-          <w:sz w:val="20"/>
-          <w:szCs w:val="20"/>
-          <w:bdr w:val="none" w:sz="0" w:space="0" w:color="auto" w:frame="1"/>
-          <w14:ligatures w14:val="none"/>
-        </w:rPr>
-        <w:t>mst</w:t>
-      </w:r>
-      <w:proofErr w:type="spellEnd"/>
-      <w:r>
-        <w:rPr>
-          <w:rFonts w:ascii="Consolas" w:hAnsi="Consolas" w:cs="Courier New"/>
-          <w:color w:val="000000"/>
-          <w:kern w:val="0"/>
-          <w:sz w:val="20"/>
-          <w:szCs w:val="20"/>
-          <w:bdr w:val="none" w:sz="0" w:space="0" w:color="auto" w:frame="1"/>
-          <w14:ligatures w14:val="none"/>
-        </w:rPr>
-        <w:t xml:space="preserve"> </w:t>
+        <w:t xml:space="preserve">    mst </w:t>
       </w:r>
       <w:r>
         <w:rPr>
@@ -501,33 +465,7 @@
           <w:bdr w:val="none" w:sz="0" w:space="0" w:color="auto" w:frame="1"/>
           <w14:ligatures w14:val="none"/>
         </w:rPr>
-        <w:t xml:space="preserve">    </w:t>
-      </w:r>
-      <w:proofErr w:type="spellStart"/>
-      <w:r>
-        <w:rPr>
-          <w:rFonts w:ascii="Consolas" w:hAnsi="Consolas" w:cs="Courier New"/>
-          <w:color w:val="000000"/>
-          <w:kern w:val="0"/>
-          <w:sz w:val="20"/>
-          <w:szCs w:val="20"/>
-          <w:bdr w:val="none" w:sz="0" w:space="0" w:color="auto" w:frame="1"/>
-          <w14:ligatures w14:val="none"/>
-        </w:rPr>
-        <w:t>startVertex</w:t>
-      </w:r>
-      <w:proofErr w:type="spellEnd"/>
-      <w:r>
-        <w:rPr>
-          <w:rFonts w:ascii="Consolas" w:hAnsi="Consolas" w:cs="Courier New"/>
-          <w:color w:val="000000"/>
-          <w:kern w:val="0"/>
-          <w:sz w:val="20"/>
-          <w:szCs w:val="20"/>
-          <w:bdr w:val="none" w:sz="0" w:space="0" w:color="auto" w:frame="1"/>
-          <w14:ligatures w14:val="none"/>
-        </w:rPr>
-        <w:t xml:space="preserve"> </w:t>
+        <w:t xml:space="preserve">    startVertex </w:t>
       </w:r>
       <w:r>
         <w:rPr>
@@ -597,20 +535,7 @@
           <w:bdr w:val="none" w:sz="0" w:space="0" w:color="auto" w:frame="1"/>
           <w14:ligatures w14:val="none"/>
         </w:rPr>
-        <w:t xml:space="preserve">    </w:t>
-      </w:r>
-      <w:proofErr w:type="spellStart"/>
-      <w:r>
-        <w:rPr>
-          <w:rFonts w:ascii="Consolas" w:hAnsi="Consolas" w:cs="Courier New"/>
-          <w:color w:val="000000"/>
-          <w:kern w:val="0"/>
-          <w:sz w:val="20"/>
-          <w:szCs w:val="20"/>
-          <w:bdr w:val="none" w:sz="0" w:space="0" w:color="auto" w:frame="1"/>
-          <w14:ligatures w14:val="none"/>
-        </w:rPr>
-        <w:t>mst</w:t>
+        <w:t xml:space="preserve">    mst</w:t>
       </w:r>
       <w:r>
         <w:rPr>
@@ -634,7 +559,6 @@
         </w:rPr>
         <w:t>add</w:t>
       </w:r>
-      <w:proofErr w:type="spellEnd"/>
       <w:r>
         <w:rPr>
           <w:rFonts w:cs="Courier New"/>
@@ -645,7 +569,6 @@
         </w:rPr>
         <w:t>(</w:t>
       </w:r>
-      <w:proofErr w:type="spellStart"/>
       <w:r>
         <w:rPr>
           <w:rFonts w:ascii="Consolas" w:hAnsi="Consolas" w:cs="Courier New"/>
@@ -658,7 +581,6 @@
         </w:rPr>
         <w:t>startVertex</w:t>
       </w:r>
-      <w:proofErr w:type="spellEnd"/>
       <w:r>
         <w:rPr>
           <w:rFonts w:cs="Courier New"/>
@@ -764,22 +686,8 @@
           <w:bdr w:val="none" w:sz="0" w:space="0" w:color="auto" w:frame="1"/>
           <w14:ligatures w14:val="none"/>
         </w:rPr>
-        <w:t xml:space="preserve"> edges connected to </w:t>
-      </w:r>
-      <w:proofErr w:type="spellStart"/>
-      <w:r>
-        <w:rPr>
-          <w:rFonts w:ascii="Consolas" w:hAnsi="Consolas" w:cs="Courier New"/>
-          <w:color w:val="000000"/>
-          <w:kern w:val="0"/>
-          <w:sz w:val="20"/>
-          <w:szCs w:val="20"/>
-          <w:bdr w:val="none" w:sz="0" w:space="0" w:color="auto" w:frame="1"/>
-          <w14:ligatures w14:val="none"/>
-        </w:rPr>
-        <w:t>startVertex</w:t>
-      </w:r>
-      <w:proofErr w:type="spellEnd"/>
+        <w:t xml:space="preserve"> edges connected to startVertex</w:t>
+      </w:r>
     </w:p>
     <w:p>
       <w:pPr>
@@ -875,33 +783,7 @@
           <w:bdr w:val="none" w:sz="0" w:space="0" w:color="auto" w:frame="1"/>
           <w14:ligatures w14:val="none"/>
         </w:rPr>
-        <w:t xml:space="preserve"> </w:t>
-      </w:r>
-      <w:proofErr w:type="spellStart"/>
-      <w:r>
-        <w:rPr>
-          <w:rFonts w:ascii="Consolas" w:hAnsi="Consolas" w:cs="Courier New"/>
-          <w:color w:val="000000"/>
-          <w:kern w:val="0"/>
-          <w:sz w:val="20"/>
-          <w:szCs w:val="20"/>
-          <w:bdr w:val="none" w:sz="0" w:space="0" w:color="auto" w:frame="1"/>
-          <w14:ligatures w14:val="none"/>
-        </w:rPr>
-        <w:t>mst</w:t>
-      </w:r>
-      <w:proofErr w:type="spellEnd"/>
-      <w:r>
-        <w:rPr>
-          <w:rFonts w:ascii="Consolas" w:hAnsi="Consolas" w:cs="Courier New"/>
-          <w:color w:val="000000"/>
-          <w:kern w:val="0"/>
-          <w:sz w:val="20"/>
-          <w:szCs w:val="20"/>
-          <w:bdr w:val="none" w:sz="0" w:space="0" w:color="auto" w:frame="1"/>
-          <w14:ligatures w14:val="none"/>
-        </w:rPr>
-        <w:t xml:space="preserve"> has fewer vertices than graph</w:t>
+        <w:t xml:space="preserve"> mst has fewer vertices than graph</w:t>
       </w:r>
       <w:r>
         <w:rPr>
@@ -972,22 +854,8 @@
           <w:bdr w:val="none" w:sz="0" w:space="0" w:color="auto" w:frame="1"/>
           <w14:ligatures w14:val="none"/>
         </w:rPr>
-        <w:t xml:space="preserve">        </w:t>
-      </w:r>
-      <w:proofErr w:type="spellStart"/>
-      <w:r>
-        <w:rPr>
-          <w:rFonts w:ascii="Consolas" w:hAnsi="Consolas" w:cs="Courier New"/>
-          <w:color w:val="000000"/>
-          <w:kern w:val="0"/>
-          <w:sz w:val="20"/>
-          <w:szCs w:val="20"/>
-          <w:bdr w:val="none" w:sz="0" w:space="0" w:color="auto" w:frame="1"/>
-          <w14:ligatures w14:val="none"/>
-        </w:rPr>
-        <w:t>minEdge</w:t>
-      </w:r>
-      <w:proofErr w:type="spellEnd"/>
+        <w:t xml:space="preserve">        minEdge</w:t>
+      </w:r>
       <w:r>
         <w:rPr>
           <w:rFonts w:cs="Courier New"/>
@@ -1008,33 +876,7 @@
           <w:bdr w:val="none" w:sz="0" w:space="0" w:color="auto" w:frame="1"/>
           <w14:ligatures w14:val="none"/>
         </w:rPr>
-        <w:t xml:space="preserve"> </w:t>
-      </w:r>
-      <w:proofErr w:type="spellStart"/>
-      <w:r>
-        <w:rPr>
-          <w:rFonts w:ascii="Consolas" w:hAnsi="Consolas" w:cs="Courier New"/>
-          <w:color w:val="000000"/>
-          <w:kern w:val="0"/>
-          <w:sz w:val="20"/>
-          <w:szCs w:val="20"/>
-          <w:bdr w:val="none" w:sz="0" w:space="0" w:color="auto" w:frame="1"/>
-          <w14:ligatures w14:val="none"/>
-        </w:rPr>
-        <w:t>minWeight</w:t>
-      </w:r>
-      <w:proofErr w:type="spellEnd"/>
-      <w:r>
-        <w:rPr>
-          <w:rFonts w:ascii="Consolas" w:hAnsi="Consolas" w:cs="Courier New"/>
-          <w:color w:val="000000"/>
-          <w:kern w:val="0"/>
-          <w:sz w:val="20"/>
-          <w:szCs w:val="20"/>
-          <w:bdr w:val="none" w:sz="0" w:space="0" w:color="auto" w:frame="1"/>
-          <w14:ligatures w14:val="none"/>
-        </w:rPr>
-        <w:t xml:space="preserve"> </w:t>
+        <w:t xml:space="preserve"> minWeight </w:t>
       </w:r>
       <w:r>
         <w:rPr>
@@ -1056,22 +898,8 @@
           <w:bdr w:val="none" w:sz="0" w:space="0" w:color="auto" w:frame="1"/>
           <w14:ligatures w14:val="none"/>
         </w:rPr>
-        <w:t xml:space="preserve"> </w:t>
-      </w:r>
-      <w:proofErr w:type="spellStart"/>
-      <w:r>
-        <w:rPr>
-          <w:rFonts w:ascii="Consolas" w:hAnsi="Consolas" w:cs="Courier New"/>
-          <w:color w:val="000000"/>
-          <w:kern w:val="0"/>
-          <w:sz w:val="20"/>
-          <w:szCs w:val="20"/>
-          <w:bdr w:val="none" w:sz="0" w:space="0" w:color="auto" w:frame="1"/>
-          <w14:ligatures w14:val="none"/>
-        </w:rPr>
-        <w:t>findMinEdge</w:t>
-      </w:r>
-      <w:proofErr w:type="spellEnd"/>
+        <w:t xml:space="preserve"> findMinEdge</w:t>
+      </w:r>
       <w:r>
         <w:rPr>
           <w:rFonts w:cs="Courier New"/>
@@ -1177,20 +1005,7 @@
           <w:bdr w:val="none" w:sz="0" w:space="0" w:color="auto" w:frame="1"/>
           <w14:ligatures w14:val="none"/>
         </w:rPr>
-        <w:t xml:space="preserve">        </w:t>
-      </w:r>
-      <w:proofErr w:type="spellStart"/>
-      <w:r>
-        <w:rPr>
-          <w:rFonts w:ascii="Consolas" w:hAnsi="Consolas" w:cs="Courier New"/>
-          <w:color w:val="000000"/>
-          <w:kern w:val="0"/>
-          <w:sz w:val="20"/>
-          <w:szCs w:val="20"/>
-          <w:bdr w:val="none" w:sz="0" w:space="0" w:color="auto" w:frame="1"/>
-          <w14:ligatures w14:val="none"/>
-        </w:rPr>
-        <w:t>mst</w:t>
+        <w:t xml:space="preserve">        mst</w:t>
       </w:r>
       <w:r>
         <w:rPr>
@@ -1214,7 +1029,6 @@
         </w:rPr>
         <w:t>add</w:t>
       </w:r>
-      <w:proofErr w:type="spellEnd"/>
       <w:r>
         <w:rPr>
           <w:rFonts w:cs="Courier New"/>
@@ -1225,7 +1039,6 @@
         </w:rPr>
         <w:t>(</w:t>
       </w:r>
-      <w:proofErr w:type="spellStart"/>
       <w:r>
         <w:rPr>
           <w:rFonts w:ascii="Consolas" w:hAnsi="Consolas" w:cs="Courier New"/>
@@ -1238,7 +1051,6 @@
         </w:rPr>
         <w:t>minEdge</w:t>
       </w:r>
-      <w:proofErr w:type="spellEnd"/>
       <w:r>
         <w:rPr>
           <w:rFonts w:cs="Courier New"/>
@@ -1366,22 +1178,8 @@
           <w:bdr w:val="none" w:sz="0" w:space="0" w:color="auto" w:frame="1"/>
           <w14:ligatures w14:val="none"/>
         </w:rPr>
-        <w:t xml:space="preserve"> edges connected to </w:t>
-      </w:r>
-      <w:proofErr w:type="spellStart"/>
-      <w:r>
-        <w:rPr>
-          <w:rFonts w:ascii="Consolas" w:hAnsi="Consolas" w:cs="Courier New"/>
-          <w:color w:val="000000"/>
-          <w:kern w:val="0"/>
-          <w:sz w:val="20"/>
-          <w:szCs w:val="20"/>
-          <w:bdr w:val="none" w:sz="0" w:space="0" w:color="auto" w:frame="1"/>
-          <w14:ligatures w14:val="none"/>
-        </w:rPr>
-        <w:t>minEdge</w:t>
-      </w:r>
-      <w:proofErr w:type="spellEnd"/>
+        <w:t xml:space="preserve"> edges connected to minEdge</w:t>
+      </w:r>
       <w:r>
         <w:rPr>
           <w:rFonts w:cs="Courier New"/>
@@ -1504,22 +1302,8 @@
           <w:bdr w:val="none" w:sz="0" w:space="0" w:color="auto" w:frame="1"/>
           <w14:ligatures w14:val="none"/>
         </w:rPr>
-        <w:t xml:space="preserve"> </w:t>
-      </w:r>
-      <w:proofErr w:type="spellStart"/>
-      <w:r>
-        <w:rPr>
-          <w:rFonts w:ascii="Consolas" w:hAnsi="Consolas" w:cs="Courier New"/>
-          <w:color w:val="000000"/>
-          <w:kern w:val="0"/>
-          <w:sz w:val="20"/>
-          <w:szCs w:val="20"/>
-          <w:bdr w:val="none" w:sz="0" w:space="0" w:color="auto" w:frame="1"/>
-          <w14:ligatures w14:val="none"/>
-        </w:rPr>
-        <w:t>mst</w:t>
-      </w:r>
-      <w:proofErr w:type="spellEnd"/>
+        <w:t xml:space="preserve"> mst</w:t>
+      </w:r>
       <w:r>
         <w:rPr>
           <w:rFonts w:cs="Courier New"/>
@@ -1554,20 +1338,7 @@
           <w:bdr w:val="none" w:sz="0" w:space="0" w:color="auto" w:frame="1"/>
           <w14:ligatures w14:val="none"/>
         </w:rPr>
-        <w:t xml:space="preserve">                </w:t>
-      </w:r>
-      <w:proofErr w:type="spellStart"/>
-      <w:r>
-        <w:rPr>
-          <w:rFonts w:ascii="Consolas" w:hAnsi="Consolas" w:cs="Courier New"/>
-          <w:color w:val="000000"/>
-          <w:kern w:val="0"/>
-          <w:sz w:val="20"/>
-          <w:szCs w:val="20"/>
-          <w:bdr w:val="none" w:sz="0" w:space="0" w:color="auto" w:frame="1"/>
-          <w14:ligatures w14:val="none"/>
-        </w:rPr>
-        <w:t>edges</w:t>
+        <w:t xml:space="preserve">                edges</w:t>
       </w:r>
       <w:r>
         <w:rPr>
@@ -1591,7 +1362,6 @@
         </w:rPr>
         <w:t>add</w:t>
       </w:r>
-      <w:proofErr w:type="spellEnd"/>
       <w:r>
         <w:rPr>
           <w:rFonts w:cs="Courier New"/>
@@ -1697,21 +1467,7 @@
           <w:bdr w:val="none" w:sz="0" w:space="0" w:color="auto" w:frame="1"/>
           <w14:ligatures w14:val="none"/>
         </w:rPr>
-        <w:t xml:space="preserve">        </w:t>
-      </w:r>
-      <w:proofErr w:type="spellStart"/>
-      <w:proofErr w:type="gramStart"/>
-      <w:r>
-        <w:rPr>
-          <w:rFonts w:ascii="Consolas" w:hAnsi="Consolas" w:cs="Courier New"/>
-          <w:color w:val="000000"/>
-          <w:kern w:val="0"/>
-          <w:sz w:val="20"/>
-          <w:szCs w:val="20"/>
-          <w:bdr w:val="none" w:sz="0" w:space="0" w:color="auto" w:frame="1"/>
-          <w14:ligatures w14:val="none"/>
-        </w:rPr>
-        <w:t>edges</w:t>
+        <w:t xml:space="preserve">        edges</w:t>
       </w:r>
       <w:r>
         <w:rPr>
@@ -1735,8 +1491,6 @@
         </w:rPr>
         <w:t>remove</w:t>
       </w:r>
-      <w:proofErr w:type="spellEnd"/>
-      <w:proofErr w:type="gramEnd"/>
       <w:r>
         <w:rPr>
           <w:rFonts w:cs="Courier New"/>
@@ -1747,7 +1501,6 @@
         </w:rPr>
         <w:t>(</w:t>
       </w:r>
-      <w:proofErr w:type="spellStart"/>
       <w:r>
         <w:rPr>
           <w:rFonts w:ascii="Consolas" w:hAnsi="Consolas" w:cs="Courier New"/>
@@ -1760,7 +1513,6 @@
         </w:rPr>
         <w:t>minEdge</w:t>
       </w:r>
-      <w:proofErr w:type="spellEnd"/>
       <w:r>
         <w:rPr>
           <w:rFonts w:cs="Courier New"/>
@@ -1864,33 +1616,7 @@
           <w:bdr w:val="none" w:sz="0" w:space="0" w:color="auto" w:frame="1"/>
           <w14:ligatures w14:val="none"/>
         </w:rPr>
-        <w:t xml:space="preserve"> </w:t>
-      </w:r>
-      <w:proofErr w:type="spellStart"/>
-      <w:r>
-        <w:rPr>
-          <w:rFonts w:ascii="Consolas" w:hAnsi="Consolas" w:cs="Courier New"/>
-          <w:color w:val="000000"/>
-          <w:kern w:val="0"/>
-          <w:sz w:val="20"/>
-          <w:szCs w:val="20"/>
-          <w:bdr w:val="none" w:sz="0" w:space="0" w:color="auto" w:frame="1"/>
-          <w14:ligatures w14:val="none"/>
-        </w:rPr>
-        <w:t>mst</w:t>
-      </w:r>
-      <w:proofErr w:type="spellEnd"/>
-      <w:r>
-        <w:rPr>
-          <w:rFonts w:ascii="Consolas" w:hAnsi="Consolas" w:cs="Courier New"/>
-          <w:color w:val="000000"/>
-          <w:kern w:val="0"/>
-          <w:sz w:val="20"/>
-          <w:szCs w:val="20"/>
-          <w:bdr w:val="none" w:sz="0" w:space="0" w:color="auto" w:frame="1"/>
-          <w14:ligatures w14:val="none"/>
-        </w:rPr>
-        <w:t xml:space="preserve"> </w:t>
+        <w:t xml:space="preserve"> mst </w:t>
       </w:r>
       <w:r>
         <w:rPr>
@@ -1912,22 +1638,8 @@
           <w:bdr w:val="none" w:sz="0" w:space="0" w:color="auto" w:frame="1"/>
           <w14:ligatures w14:val="none"/>
         </w:rPr>
-        <w:t xml:space="preserve"> an </w:t>
-      </w:r>
-      <w:proofErr w:type="gramStart"/>
-      <w:r>
-        <w:rPr>
-          <w:rFonts w:ascii="Consolas" w:hAnsi="Consolas" w:cs="Courier New"/>
-          <w:color w:val="000000"/>
-          <w:kern w:val="0"/>
-          <w:sz w:val="20"/>
-          <w:szCs w:val="20"/>
-          <w:bdr w:val="none" w:sz="0" w:space="0" w:color="auto" w:frame="1"/>
-          <w14:ligatures w14:val="none"/>
-        </w:rPr>
-        <w:t>array</w:t>
-      </w:r>
-      <w:proofErr w:type="gramEnd"/>
+        <w:t xml:space="preserve"> an array</w:t>
+      </w:r>
     </w:p>
     <w:p>
       <w:pPr>
@@ -2004,18 +1716,8 @@
       <w:pPr>
         <w:pStyle w:val="NoSpacing"/>
       </w:pPr>
-      <w:proofErr w:type="spellStart"/>
-      <w:proofErr w:type="gramStart"/>
-      <w:r>
-        <w:t>KruskalMST</w:t>
-      </w:r>
-      <w:proofErr w:type="spellEnd"/>
-      <w:r>
-        <w:t>(</w:t>
-      </w:r>
-      <w:proofErr w:type="gramEnd"/>
-      <w:r>
-        <w:t>):</w:t>
+      <w:r>
+        <w:t>KruskalMST():</w:t>
       </w:r>
     </w:p>
     <w:p>
@@ -2373,33 +2075,7 @@
           <w:bdr w:val="none" w:sz="0" w:space="0" w:color="auto" w:frame="1"/>
           <w:shd w:val="clear" w:color="auto" w:fill="383B40"/>
         </w:rPr>
-        <w:t xml:space="preserve"> </w:t>
-      </w:r>
-      <w:proofErr w:type="gramStart"/>
-      <w:r>
-        <w:rPr>
-          <w:rStyle w:val="HTMLCode"/>
-          <w:rFonts w:ascii="Inconsolata" w:hAnsi="Inconsolata"/>
-          <w:color w:val="D3D3D3"/>
-          <w:sz w:val="21"/>
-          <w:szCs w:val="21"/>
-          <w:bdr w:val="none" w:sz="0" w:space="0" w:color="auto" w:frame="1"/>
-          <w:shd w:val="clear" w:color="auto" w:fill="383B40"/>
-        </w:rPr>
-        <w:t>weight(</w:t>
-      </w:r>
-      <w:proofErr w:type="gramEnd"/>
-      <w:r>
-        <w:rPr>
-          <w:rStyle w:val="HTMLCode"/>
-          <w:rFonts w:ascii="Inconsolata" w:hAnsi="Inconsolata"/>
-          <w:color w:val="D3D3D3"/>
-          <w:sz w:val="21"/>
-          <w:szCs w:val="21"/>
-          <w:bdr w:val="none" w:sz="0" w:space="0" w:color="auto" w:frame="1"/>
-          <w:shd w:val="clear" w:color="auto" w:fill="383B40"/>
-        </w:rPr>
-        <w:t>u, v):</w:t>
+        <w:t xml:space="preserve"> weight(u, v):</w:t>
       </w:r>
     </w:p>
     <w:p>
@@ -2696,7 +2372,6 @@
         </w:rPr>
         <w:tab/>
       </w:r>
-      <w:proofErr w:type="gramStart"/>
       <w:r>
         <w:rPr>
           <w:rStyle w:val="hljs-keyword"/>
@@ -2719,20 +2394,7 @@
           <w:bdr w:val="none" w:sz="0" w:space="0" w:color="auto" w:frame="1"/>
           <w:shd w:val="clear" w:color="auto" w:fill="383B40"/>
         </w:rPr>
-        <w:t>(</w:t>
-      </w:r>
-      <w:proofErr w:type="gramEnd"/>
-      <w:r>
-        <w:rPr>
-          <w:rStyle w:val="HTMLCode"/>
-          <w:rFonts w:ascii="Inconsolata" w:hAnsi="Inconsolata"/>
-          <w:color w:val="D3D3D3"/>
-          <w:sz w:val="21"/>
-          <w:szCs w:val="21"/>
-          <w:bdr w:val="none" w:sz="0" w:space="0" w:color="auto" w:frame="1"/>
-          <w:shd w:val="clear" w:color="auto" w:fill="383B40"/>
-        </w:rPr>
-        <w:t>u, v)</w:t>
+        <w:t>(u, v)</w:t>
       </w:r>
     </w:p>
     <w:p>
@@ -3385,20 +3047,8 @@
           <w:szCs w:val="21"/>
           <w14:ligatures w14:val="none"/>
         </w:rPr>
-        <w:t xml:space="preserve"> the priority </w:t>
-      </w:r>
-      <w:proofErr w:type="gramStart"/>
-      <w:r>
-        <w:rPr>
-          <w:rFonts w:ascii="Ubuntu Mono" w:eastAsia="Times New Roman" w:hAnsi="Ubuntu Mono" w:cs="Times New Roman"/>
-          <w:kern w:val="0"/>
-          <w:sz w:val="21"/>
-          <w:szCs w:val="21"/>
-          <w14:ligatures w14:val="none"/>
-        </w:rPr>
-        <w:t>queue</w:t>
-      </w:r>
-      <w:proofErr w:type="gramEnd"/>
+        <w:t xml:space="preserve"> the priority queue</w:t>
+      </w:r>
     </w:p>
     <w:p>
       <w:pPr>
@@ -3461,29 +3111,7 @@
           <w:szCs w:val="21"/>
           <w14:ligatures w14:val="none"/>
         </w:rPr>
-        <w:t xml:space="preserve"> </w:t>
-      </w:r>
-      <w:proofErr w:type="spellStart"/>
-      <w:r>
-        <w:rPr>
-          <w:rFonts w:ascii="Ubuntu Mono" w:eastAsia="Times New Roman" w:hAnsi="Ubuntu Mono" w:cs="Times New Roman"/>
-          <w:kern w:val="0"/>
-          <w:sz w:val="21"/>
-          <w:szCs w:val="21"/>
-          <w14:ligatures w14:val="none"/>
-        </w:rPr>
-        <w:t>neighbor</w:t>
-      </w:r>
-      <w:proofErr w:type="spellEnd"/>
-      <w:r>
-        <w:rPr>
-          <w:rFonts w:ascii="Ubuntu Mono" w:eastAsia="Times New Roman" w:hAnsi="Ubuntu Mono" w:cs="Times New Roman"/>
-          <w:kern w:val="0"/>
-          <w:sz w:val="21"/>
-          <w:szCs w:val="21"/>
-          <w14:ligatures w14:val="none"/>
-        </w:rPr>
-        <w:t xml:space="preserve"> </w:t>
+        <w:t xml:space="preserve"> neighbor </w:t>
       </w:r>
       <w:r>
         <w:rPr>
@@ -3547,29 +3175,7 @@
           <w:szCs w:val="21"/>
           <w14:ligatures w14:val="none"/>
         </w:rPr>
-        <w:t xml:space="preserve">      </w:t>
-      </w:r>
-      <w:proofErr w:type="spellStart"/>
-      <w:r>
-        <w:rPr>
-          <w:rFonts w:ascii="Ubuntu Mono" w:eastAsia="Times New Roman" w:hAnsi="Ubuntu Mono" w:cs="Times New Roman"/>
-          <w:kern w:val="0"/>
-          <w:sz w:val="21"/>
-          <w:szCs w:val="21"/>
-          <w14:ligatures w14:val="none"/>
-        </w:rPr>
-        <w:t>i</w:t>
-      </w:r>
-      <w:proofErr w:type="spellEnd"/>
-      <w:r>
-        <w:rPr>
-          <w:rFonts w:ascii="Ubuntu Mono" w:eastAsia="Times New Roman" w:hAnsi="Ubuntu Mono" w:cs="Times New Roman"/>
-          <w:kern w:val="0"/>
-          <w:sz w:val="21"/>
-          <w:szCs w:val="21"/>
-          <w14:ligatures w14:val="none"/>
-        </w:rPr>
-        <w:t xml:space="preserve">. Calculate the tentative distance </w:t>
+        <w:t xml:space="preserve">      i. Calculate the tentative distance </w:t>
       </w:r>
       <w:r>
         <w:rPr>
@@ -3611,20 +3217,8 @@
           <w:szCs w:val="21"/>
           <w14:ligatures w14:val="none"/>
         </w:rPr>
-        <w:t xml:space="preserve"> </w:t>
-      </w:r>
-      <w:proofErr w:type="gramStart"/>
-      <w:r>
-        <w:rPr>
-          <w:rFonts w:ascii="Ubuntu Mono" w:eastAsia="Times New Roman" w:hAnsi="Ubuntu Mono" w:cs="Times New Roman"/>
-          <w:kern w:val="0"/>
-          <w:sz w:val="21"/>
-          <w:szCs w:val="21"/>
-          <w14:ligatures w14:val="none"/>
-        </w:rPr>
-        <w:t>node</w:t>
-      </w:r>
-      <w:proofErr w:type="gramEnd"/>
+        <w:t xml:space="preserve"> node</w:t>
+      </w:r>
     </w:p>
     <w:p>
       <w:pPr>
@@ -3708,29 +3302,7 @@
           <w:szCs w:val="21"/>
           <w14:ligatures w14:val="none"/>
         </w:rPr>
-        <w:t xml:space="preserve"> the </w:t>
-      </w:r>
-      <w:proofErr w:type="spellStart"/>
-      <w:r>
-        <w:rPr>
-          <w:rFonts w:ascii="Ubuntu Mono" w:eastAsia="Times New Roman" w:hAnsi="Ubuntu Mono" w:cs="Times New Roman"/>
-          <w:kern w:val="0"/>
-          <w:sz w:val="21"/>
-          <w:szCs w:val="21"/>
-          <w14:ligatures w14:val="none"/>
-        </w:rPr>
-        <w:t>neighbor</w:t>
-      </w:r>
-      <w:proofErr w:type="spellEnd"/>
-      <w:r>
-        <w:rPr>
-          <w:rFonts w:ascii="Ubuntu Mono" w:eastAsia="Times New Roman" w:hAnsi="Ubuntu Mono" w:cs="Times New Roman"/>
-          <w:kern w:val="0"/>
-          <w:sz w:val="21"/>
-          <w:szCs w:val="21"/>
-          <w14:ligatures w14:val="none"/>
-        </w:rPr>
-        <w:t xml:space="preserve">, </w:t>
+        <w:t xml:space="preserve"> the neighbor, </w:t>
       </w:r>
       <w:r>
         <w:rPr>
@@ -3751,20 +3323,8 @@
           <w:szCs w:val="21"/>
           <w14:ligatures w14:val="none"/>
         </w:rPr>
-        <w:t xml:space="preserve"> its </w:t>
-      </w:r>
-      <w:proofErr w:type="gramStart"/>
-      <w:r>
-        <w:rPr>
-          <w:rFonts w:ascii="Ubuntu Mono" w:eastAsia="Times New Roman" w:hAnsi="Ubuntu Mono" w:cs="Times New Roman"/>
-          <w:kern w:val="0"/>
-          <w:sz w:val="21"/>
-          <w:szCs w:val="21"/>
-          <w14:ligatures w14:val="none"/>
-        </w:rPr>
-        <w:t>distance</w:t>
-      </w:r>
-      <w:proofErr w:type="gramEnd"/>
+        <w:t xml:space="preserve"> its distance</w:t>
+      </w:r>
     </w:p>
     <w:p>
       <w:pPr>
@@ -3785,29 +3345,7 @@
           <w:szCs w:val="21"/>
           <w14:ligatures w14:val="none"/>
         </w:rPr>
-        <w:t xml:space="preserve">      iii. If the </w:t>
-      </w:r>
-      <w:proofErr w:type="spellStart"/>
-      <w:r>
-        <w:rPr>
-          <w:rFonts w:ascii="Ubuntu Mono" w:eastAsia="Times New Roman" w:hAnsi="Ubuntu Mono" w:cs="Times New Roman"/>
-          <w:kern w:val="0"/>
-          <w:sz w:val="21"/>
-          <w:szCs w:val="21"/>
-          <w14:ligatures w14:val="none"/>
-        </w:rPr>
-        <w:t>neighbor</w:t>
-      </w:r>
-      <w:proofErr w:type="spellEnd"/>
-      <w:r>
-        <w:rPr>
-          <w:rFonts w:ascii="Ubuntu Mono" w:eastAsia="Times New Roman" w:hAnsi="Ubuntu Mono" w:cs="Times New Roman"/>
-          <w:kern w:val="0"/>
-          <w:sz w:val="21"/>
-          <w:szCs w:val="21"/>
-          <w14:ligatures w14:val="none"/>
-        </w:rPr>
-        <w:t xml:space="preserve"> </w:t>
+        <w:t xml:space="preserve">      iii. If the neighbor </w:t>
       </w:r>
       <w:r>
         <w:rPr>
@@ -3870,20 +3408,8 @@
           <w:szCs w:val="21"/>
           <w14:ligatures w14:val="none"/>
         </w:rPr>
-        <w:t xml:space="preserve"> the priority </w:t>
-      </w:r>
-      <w:proofErr w:type="gramStart"/>
-      <w:r>
-        <w:rPr>
-          <w:rFonts w:ascii="Ubuntu Mono" w:eastAsia="Times New Roman" w:hAnsi="Ubuntu Mono" w:cs="Times New Roman"/>
-          <w:kern w:val="0"/>
-          <w:sz w:val="21"/>
-          <w:szCs w:val="21"/>
-          <w14:ligatures w14:val="none"/>
-        </w:rPr>
-        <w:t>queue</w:t>
-      </w:r>
-      <w:proofErr w:type="gramEnd"/>
+        <w:t xml:space="preserve"> the priority queue</w:t>
+      </w:r>
     </w:p>
     <w:p>
       <w:pPr>
@@ -3946,20 +3472,8 @@
           <w:szCs w:val="21"/>
           <w14:ligatures w14:val="none"/>
         </w:rPr>
-        <w:t xml:space="preserve"> </w:t>
-      </w:r>
-      <w:proofErr w:type="gramStart"/>
-      <w:r>
-        <w:rPr>
-          <w:rFonts w:ascii="Ubuntu Mono" w:eastAsia="Times New Roman" w:hAnsi="Ubuntu Mono" w:cs="Times New Roman"/>
-          <w:kern w:val="0"/>
-          <w:sz w:val="21"/>
-          <w:szCs w:val="21"/>
-          <w14:ligatures w14:val="none"/>
-        </w:rPr>
-        <w:t>visited</w:t>
-      </w:r>
-      <w:proofErr w:type="gramEnd"/>
+        <w:t xml:space="preserve"> visited</w:t>
+      </w:r>
     </w:p>
     <w:p>
       <w:r>
@@ -4261,6 +3775,9 @@
       </w:pPr>
       <w:r>
         <w:t>Dijkstra’s Algo Minimal Spanning Tree uses Adjacency lists AND a Priority Queue OR Heap</w:t>
+      </w:r>
+      <w:r>
+        <w:t xml:space="preserve"> X</w:t>
       </w:r>
     </w:p>
     <w:sectPr>

</xml_diff>

<commit_message>
Kruskal working with ArrayLists
</commit_message>
<xml_diff>
--- a/report/Brief Breakdown.docx
+++ b/report/Brief Breakdown.docx
@@ -25,8 +25,14 @@
           <w:ilvl w:val="0"/>
           <w:numId w:val="2"/>
         </w:numPr>
-      </w:pPr>
-      <w:r>
+        <w:rPr>
+          <w:highlight w:val="green"/>
+        </w:rPr>
+      </w:pPr>
+      <w:r>
+        <w:rPr>
+          <w:highlight w:val="green"/>
+        </w:rPr>
         <w:t>Prompt the user for the name of a text file.</w:t>
       </w:r>
     </w:p>
@@ -37,8 +43,14 @@
           <w:ilvl w:val="0"/>
           <w:numId w:val="2"/>
         </w:numPr>
-      </w:pPr>
-      <w:r>
+        <w:rPr>
+          <w:highlight w:val="green"/>
+        </w:rPr>
+      </w:pPr>
+      <w:r>
+        <w:rPr>
+          <w:highlight w:val="green"/>
+        </w:rPr>
         <w:t>Prompt the user for a starting vertex.</w:t>
       </w:r>
     </w:p>
@@ -49,8 +61,14 @@
           <w:ilvl w:val="0"/>
           <w:numId w:val="2"/>
         </w:numPr>
-      </w:pPr>
-      <w:r>
+        <w:rPr>
+          <w:highlight w:val="green"/>
+        </w:rPr>
+      </w:pPr>
+      <w:r>
+        <w:rPr>
+          <w:highlight w:val="green"/>
+        </w:rPr>
         <w:t>Enter the name of the text file.</w:t>
       </w:r>
     </w:p>
@@ -61,8 +79,14 @@
           <w:ilvl w:val="0"/>
           <w:numId w:val="2"/>
         </w:numPr>
-      </w:pPr>
-      <w:r>
+        <w:rPr>
+          <w:highlight w:val="green"/>
+        </w:rPr>
+      </w:pPr>
+      <w:r>
+        <w:rPr>
+          <w:highlight w:val="green"/>
+        </w:rPr>
         <w:t>Enter the vertex as a number.</w:t>
       </w:r>
     </w:p>
@@ -73,8 +97,14 @@
           <w:ilvl w:val="0"/>
           <w:numId w:val="2"/>
         </w:numPr>
-      </w:pPr>
-      <w:r>
+        <w:rPr>
+          <w:highlight w:val="green"/>
+        </w:rPr>
+      </w:pPr>
+      <w:r>
+        <w:rPr>
+          <w:highlight w:val="green"/>
+        </w:rPr>
         <w:t>Program will read the text file.</w:t>
       </w:r>
     </w:p>
@@ -85,8 +115,14 @@
           <w:ilvl w:val="0"/>
           <w:numId w:val="2"/>
         </w:numPr>
-      </w:pPr>
-      <w:r>
+        <w:rPr>
+          <w:highlight w:val="green"/>
+        </w:rPr>
+      </w:pPr>
+      <w:r>
+        <w:rPr>
+          <w:highlight w:val="green"/>
+        </w:rPr>
         <w:t>Program will construct Graph Data Structure.</w:t>
       </w:r>
     </w:p>
@@ -109,9 +145,21 @@
           <w:ilvl w:val="1"/>
           <w:numId w:val="2"/>
         </w:numPr>
-      </w:pPr>
-      <w:r>
+        <w:rPr>
+          <w:highlight w:val="green"/>
+        </w:rPr>
+      </w:pPr>
+      <w:r>
+        <w:rPr>
+          <w:highlight w:val="green"/>
+        </w:rPr>
         <w:t>Program will print workings of Dijkstra’s Shortest Path Tree.</w:t>
+      </w:r>
+      <w:r>
+        <w:rPr>
+          <w:highlight w:val="green"/>
+        </w:rPr>
+        <w:t xml:space="preserve"> X </w:t>
       </w:r>
     </w:p>
     <w:p>
@@ -121,9 +169,21 @@
           <w:ilvl w:val="1"/>
           <w:numId w:val="2"/>
         </w:numPr>
-      </w:pPr>
-      <w:r>
+        <w:rPr>
+          <w:highlight w:val="green"/>
+        </w:rPr>
+      </w:pPr>
+      <w:r>
+        <w:rPr>
+          <w:highlight w:val="green"/>
+        </w:rPr>
         <w:t>Program will print workings of Prim’s Minimum Spanning Tree.</w:t>
+      </w:r>
+      <w:r>
+        <w:rPr>
+          <w:highlight w:val="green"/>
+        </w:rPr>
+        <w:t xml:space="preserve"> X </w:t>
       </w:r>
     </w:p>
     <w:p>
@@ -145,9 +205,21 @@
           <w:ilvl w:val="0"/>
           <w:numId w:val="2"/>
         </w:numPr>
-      </w:pPr>
-      <w:r>
+        <w:rPr>
+          <w:highlight w:val="green"/>
+        </w:rPr>
+      </w:pPr>
+      <w:r>
+        <w:rPr>
+          <w:highlight w:val="green"/>
+        </w:rPr>
         <w:t>Program will output Dijkstra’s Shortest Path Tree.</w:t>
+      </w:r>
+      <w:r>
+        <w:rPr>
+          <w:highlight w:val="green"/>
+        </w:rPr>
+        <w:t xml:space="preserve"> X </w:t>
       </w:r>
     </w:p>
     <w:p>
@@ -157,9 +229,21 @@
           <w:ilvl w:val="0"/>
           <w:numId w:val="2"/>
         </w:numPr>
-      </w:pPr>
-      <w:r>
+        <w:rPr>
+          <w:highlight w:val="green"/>
+        </w:rPr>
+      </w:pPr>
+      <w:r>
+        <w:rPr>
+          <w:highlight w:val="green"/>
+        </w:rPr>
         <w:t>Program will output Prim’s Minimum Spanning Tree.</w:t>
+      </w:r>
+      <w:r>
+        <w:rPr>
+          <w:highlight w:val="green"/>
+        </w:rPr>
+        <w:t xml:space="preserve"> X </w:t>
       </w:r>
     </w:p>
     <w:p>
@@ -181,9 +265,21 @@
           <w:ilvl w:val="0"/>
           <w:numId w:val="2"/>
         </w:numPr>
-      </w:pPr>
-      <w:r>
+        <w:rPr>
+          <w:highlight w:val="green"/>
+        </w:rPr>
+      </w:pPr>
+      <w:r>
+        <w:rPr>
+          <w:highlight w:val="green"/>
+        </w:rPr>
         <w:t>Program will call method to Compute the Graph’s Depth First Traversal using Recursion.</w:t>
+      </w:r>
+      <w:r>
+        <w:rPr>
+          <w:highlight w:val="green"/>
+        </w:rPr>
+        <w:t xml:space="preserve"> X </w:t>
       </w:r>
     </w:p>
     <w:p>
@@ -193,9 +289,21 @@
           <w:ilvl w:val="1"/>
           <w:numId w:val="2"/>
         </w:numPr>
-      </w:pPr>
-      <w:r>
+        <w:rPr>
+          <w:highlight w:val="green"/>
+        </w:rPr>
+      </w:pPr>
+      <w:r>
+        <w:rPr>
+          <w:highlight w:val="green"/>
+        </w:rPr>
         <w:t>Program will output result of Graph’s Depth First Traversal using Recursion.</w:t>
+      </w:r>
+      <w:r>
+        <w:rPr>
+          <w:highlight w:val="green"/>
+        </w:rPr>
+        <w:t xml:space="preserve"> X</w:t>
       </w:r>
     </w:p>
     <w:p>
@@ -205,9 +313,27 @@
           <w:ilvl w:val="0"/>
           <w:numId w:val="2"/>
         </w:numPr>
-      </w:pPr>
-      <w:r>
+        <w:rPr>
+          <w:highlight w:val="green"/>
+        </w:rPr>
+      </w:pPr>
+      <w:r>
+        <w:rPr>
+          <w:highlight w:val="green"/>
+        </w:rPr>
         <w:t>Program will call method to Compute the Graph’s Breadth First Traversal using a queue.</w:t>
+      </w:r>
+      <w:r>
+        <w:rPr>
+          <w:highlight w:val="green"/>
+        </w:rPr>
+        <w:t xml:space="preserve"> </w:t>
+      </w:r>
+      <w:r>
+        <w:rPr>
+          <w:highlight w:val="green"/>
+        </w:rPr>
+        <w:t xml:space="preserve">X </w:t>
       </w:r>
     </w:p>
     <w:p>
@@ -217,9 +343,21 @@
           <w:ilvl w:val="1"/>
           <w:numId w:val="2"/>
         </w:numPr>
-      </w:pPr>
-      <w:r>
+        <w:rPr>
+          <w:highlight w:val="green"/>
+        </w:rPr>
+      </w:pPr>
+      <w:r>
+        <w:rPr>
+          <w:highlight w:val="green"/>
+        </w:rPr>
         <w:t>Program will output result of Graph’s Depth First Traversal using Recursion.</w:t>
+      </w:r>
+      <w:r>
+        <w:rPr>
+          <w:highlight w:val="green"/>
+        </w:rPr>
+        <w:t xml:space="preserve"> X</w:t>
       </w:r>
     </w:p>
     <w:p>
@@ -229,8 +367,14 @@
           <w:ilvl w:val="0"/>
           <w:numId w:val="2"/>
         </w:numPr>
-      </w:pPr>
-      <w:r>
+        <w:rPr>
+          <w:highlight w:val="green"/>
+        </w:rPr>
+      </w:pPr>
+      <w:r>
+        <w:rPr>
+          <w:highlight w:val="green"/>
+        </w:rPr>
         <w:t>Program will End.</w:t>
       </w:r>
     </w:p>
@@ -3612,11 +3756,89 @@
       </w:r>
     </w:p>
     <w:p>
+      <w:r>
+        <w:drawing>
+          <wp:inline distT="0" distB="0" distL="0" distR="0" wp14:anchorId="5FAD5F35" wp14:editId="06340BD8">
+            <wp:extent cx="5731510" cy="7124700"/>
+            <wp:effectExtent l="0" t="0" r="2540" b="0"/>
+            <wp:docPr id="4" name="Picture 4" descr="Graphical user interface, text&#10;&#10;Description automatically generated"/>
+            <wp:cNvGraphicFramePr>
+              <a:graphicFrameLocks xmlns:a="http://schemas.openxmlformats.org/drawingml/2006/main" noChangeAspect="1"/>
+            </wp:cNvGraphicFramePr>
+            <a:graphic xmlns:a="http://schemas.openxmlformats.org/drawingml/2006/main">
+              <a:graphicData uri="http://schemas.openxmlformats.org/drawingml/2006/picture">
+                <pic:pic xmlns:pic="http://schemas.openxmlformats.org/drawingml/2006/picture">
+                  <pic:nvPicPr>
+                    <pic:cNvPr id="4" name="Picture 4" descr="Graphical user interface, text&#10;&#10;Description automatically generated"/>
+                    <pic:cNvPicPr/>
+                  </pic:nvPicPr>
+                  <pic:blipFill>
+                    <a:blip r:embed="rId10"/>
+                    <a:stretch>
+                      <a:fillRect/>
+                    </a:stretch>
+                  </pic:blipFill>
+                  <pic:spPr>
+                    <a:xfrm>
+                      <a:off x="0" y="0"/>
+                      <a:ext cx="5731510" cy="7124700"/>
+                    </a:xfrm>
+                    <a:prstGeom prst="rect">
+                      <a:avLst/>
+                    </a:prstGeom>
+                  </pic:spPr>
+                </pic:pic>
+              </a:graphicData>
+            </a:graphic>
+          </wp:inline>
+        </w:drawing>
+      </w:r>
+    </w:p>
+    <w:p>
       <w:pPr>
         <w:pStyle w:val="Heading3"/>
       </w:pPr>
       <w:r>
         <w:t>Breadth First Traversal using Queue.</w:t>
+      </w:r>
+    </w:p>
+    <w:p>
+      <w:r>
+        <w:drawing>
+          <wp:inline distT="0" distB="0" distL="0" distR="0" wp14:anchorId="79808146" wp14:editId="13F31FDB">
+            <wp:extent cx="5731510" cy="7915910"/>
+            <wp:effectExtent l="0" t="0" r="2540" b="8890"/>
+            <wp:docPr id="5" name="Picture 5" descr="Graphical user interface, text&#10;&#10;Description automatically generated"/>
+            <wp:cNvGraphicFramePr>
+              <a:graphicFrameLocks xmlns:a="http://schemas.openxmlformats.org/drawingml/2006/main" noChangeAspect="1"/>
+            </wp:cNvGraphicFramePr>
+            <a:graphic xmlns:a="http://schemas.openxmlformats.org/drawingml/2006/main">
+              <a:graphicData uri="http://schemas.openxmlformats.org/drawingml/2006/picture">
+                <pic:pic xmlns:pic="http://schemas.openxmlformats.org/drawingml/2006/picture">
+                  <pic:nvPicPr>
+                    <pic:cNvPr id="5" name="Picture 5" descr="Graphical user interface, text&#10;&#10;Description automatically generated"/>
+                    <pic:cNvPicPr/>
+                  </pic:nvPicPr>
+                  <pic:blipFill>
+                    <a:blip r:embed="rId11"/>
+                    <a:stretch>
+                      <a:fillRect/>
+                    </a:stretch>
+                  </pic:blipFill>
+                  <pic:spPr>
+                    <a:xfrm>
+                      <a:off x="0" y="0"/>
+                      <a:ext cx="5731510" cy="7915910"/>
+                    </a:xfrm>
+                    <a:prstGeom prst="rect">
+                      <a:avLst/>
+                    </a:prstGeom>
+                  </pic:spPr>
+                </pic:pic>
+              </a:graphicData>
+            </a:graphic>
+          </wp:inline>
+        </w:drawing>
       </w:r>
     </w:p>
     <w:p>
@@ -3634,11 +3856,20 @@
           <w:ilvl w:val="0"/>
           <w:numId w:val="4"/>
         </w:numPr>
-      </w:pPr>
-      <w:r>
+        <w:rPr>
+          <w:highlight w:val="green"/>
+        </w:rPr>
+      </w:pPr>
+      <w:r>
+        <w:rPr>
+          <w:highlight w:val="green"/>
+        </w:rPr>
         <w:t>4 Algo in 1 Java source code file</w:t>
       </w:r>
       <w:r>
+        <w:rPr>
+          <w:highlight w:val="green"/>
+        </w:rPr>
         <w:t>.</w:t>
       </w:r>
     </w:p>
@@ -3649,8 +3880,14 @@
           <w:ilvl w:val="1"/>
           <w:numId w:val="4"/>
         </w:numPr>
-      </w:pPr>
-      <w:r>
+        <w:rPr>
+          <w:highlight w:val="green"/>
+        </w:rPr>
+      </w:pPr>
+      <w:r>
+        <w:rPr>
+          <w:highlight w:val="green"/>
+        </w:rPr>
         <w:t>Prim/Dijkstra/DF/BF.</w:t>
       </w:r>
     </w:p>
@@ -3673,8 +3910,14 @@
           <w:ilvl w:val="0"/>
           <w:numId w:val="4"/>
         </w:numPr>
-      </w:pPr>
-      <w:r>
+        <w:rPr>
+          <w:highlight w:val="green"/>
+        </w:rPr>
+      </w:pPr>
+      <w:r>
+        <w:rPr>
+          <w:highlight w:val="green"/>
+        </w:rPr>
         <w:t>Represent the Graph using an adjacency list data structure.</w:t>
       </w:r>
     </w:p>
@@ -3757,11 +4000,20 @@
           <w:ilvl w:val="0"/>
           <w:numId w:val="4"/>
         </w:numPr>
-      </w:pPr>
-      <w:r>
+        <w:rPr>
+          <w:highlight w:val="green"/>
+        </w:rPr>
+      </w:pPr>
+      <w:r>
+        <w:rPr>
+          <w:highlight w:val="green"/>
+        </w:rPr>
         <w:t>Prim’s Algo Minimal Spanning Tree uses Adjacency lists AND a Priority Queue OR Heap</w:t>
       </w:r>
       <w:r>
+        <w:rPr>
+          <w:highlight w:val="green"/>
+        </w:rPr>
         <w:t xml:space="preserve"> X</w:t>
       </w:r>
     </w:p>
@@ -3772,16 +4024,25 @@
           <w:ilvl w:val="0"/>
           <w:numId w:val="4"/>
         </w:numPr>
-      </w:pPr>
-      <w:r>
+        <w:rPr>
+          <w:highlight w:val="green"/>
+        </w:rPr>
+      </w:pPr>
+      <w:r>
+        <w:rPr>
+          <w:highlight w:val="green"/>
+        </w:rPr>
         <w:t>Dijkstra’s Algo Minimal Spanning Tree uses Adjacency lists AND a Priority Queue OR Heap</w:t>
       </w:r>
       <w:r>
+        <w:rPr>
+          <w:highlight w:val="green"/>
+        </w:rPr>
         <w:t xml:space="preserve"> X</w:t>
       </w:r>
     </w:p>
     <w:sectPr>
-      <w:headerReference w:type="default" r:id="rId10"/>
+      <w:headerReference w:type="default" r:id="rId12"/>
       <w:pgSz w:w="11906" w:h="16838"/>
       <w:pgMar w:top="1440" w:right="1440" w:bottom="1440" w:left="1440" w:header="708" w:footer="708" w:gutter="0"/>
       <w:cols w:space="708"/>

</xml_diff>